<commit_message>
changed registration (login); routes for invoicesList
</commit_message>
<xml_diff>
--- a/public/templates/invoice_Krovati-spalni.ru.docx
+++ b/public/templates/invoice_Krovati-spalni.ru.docx
@@ -318,8 +318,6 @@
           <w:lang w:val="en-US" w:eastAsia="ru-RU" w:bidi="ar-SA"/>
         </w:rPr>
       </w:pPr>
-      <w:bookmarkStart w:id="0" w:name="_GoBack"/>
-      <w:bookmarkEnd w:id="0"/>
     </w:p>
     <w:p>
       <w:pPr>
@@ -361,6 +359,7 @@
           <w:u w:val="single"/>
           <w:bdr w:val="none" w:sz="0" w:space="0" w:color="auto" w:frame="1"/>
           <w:shd w:val="clear" w:color="auto" w:fill="FFFFFF"/>
+          <w:lang w:val="en-US"/>
         </w:rPr>
       </w:pPr>
       <w:r>
@@ -373,17 +372,6 @@
           <w:shd w:val="clear" w:color="auto" w:fill="FFFFFF"/>
         </w:rPr>
         <w:t>Заказ</w:t>
-      </w:r>
-      <w:r>
-        <w:rPr>
-          <w:rFonts w:ascii="Times New Roman" w:hAnsi="Times New Roman" w:cs="Times New Roman"/>
-          <w:color w:val="212529"/>
-          <w:sz w:val="27"/>
-          <w:szCs w:val="27"/>
-          <w:bdr w:val="none" w:sz="0" w:space="0" w:color="auto" w:frame="1"/>
-          <w:shd w:val="clear" w:color="auto" w:fill="FFFFFF"/>
-        </w:rPr>
-        <w:t xml:space="preserve"> №</w:t>
       </w:r>
       <w:r>
         <w:rPr>
@@ -395,6 +383,18 @@
           <w:shd w:val="clear" w:color="auto" w:fill="FFFFFF"/>
           <w:lang w:val="en-US"/>
         </w:rPr>
+        <w:t xml:space="preserve"> №</w:t>
+      </w:r>
+      <w:r>
+        <w:rPr>
+          <w:rFonts w:ascii="Times New Roman" w:hAnsi="Times New Roman" w:cs="Times New Roman"/>
+          <w:color w:val="212529"/>
+          <w:sz w:val="27"/>
+          <w:szCs w:val="27"/>
+          <w:bdr w:val="none" w:sz="0" w:space="0" w:color="auto" w:frame="1"/>
+          <w:shd w:val="clear" w:color="auto" w:fill="FFFFFF"/>
+          <w:lang w:val="en-US"/>
+        </w:rPr>
         <w:t> </w:t>
       </w:r>
       <w:r>
@@ -406,21 +406,9 @@
           <w:szCs w:val="27"/>
           <w:bdr w:val="none" w:sz="0" w:space="0" w:color="auto" w:frame="1"/>
           <w:shd w:val="clear" w:color="auto" w:fill="FFFFFF"/>
+          <w:lang w:val="en-US"/>
         </w:rPr>
         <w:t>___</w:t>
-      </w:r>
-      <w:r>
-        <w:rPr>
-          <w:rStyle w:val="numberorder"/>
-          <w:rFonts w:ascii="Times New Roman" w:hAnsi="Times New Roman" w:cs="Times New Roman"/>
-          <w:color w:val="212529"/>
-          <w:sz w:val="27"/>
-          <w:szCs w:val="27"/>
-          <w:u w:val="single"/>
-          <w:bdr w:val="none" w:sz="0" w:space="0" w:color="auto" w:frame="1"/>
-          <w:shd w:val="clear" w:color="auto" w:fill="FFFFFF"/>
-        </w:rPr>
-        <w:t>+++=</w:t>
       </w:r>
       <w:r>
         <w:rPr>
@@ -434,21 +422,9 @@
           <w:shd w:val="clear" w:color="auto" w:fill="FFFFFF"/>
           <w:lang w:val="en-US"/>
         </w:rPr>
-        <w:t>id</w:t>
-      </w:r>
-      <w:r>
-        <w:rPr>
-          <w:rStyle w:val="numberorder"/>
-          <w:rFonts w:ascii="Times New Roman" w:hAnsi="Times New Roman" w:cs="Times New Roman"/>
-          <w:color w:val="212529"/>
-          <w:sz w:val="27"/>
-          <w:szCs w:val="27"/>
-          <w:u w:val="single"/>
-          <w:bdr w:val="none" w:sz="0" w:space="0" w:color="auto" w:frame="1"/>
-          <w:shd w:val="clear" w:color="auto" w:fill="FFFFFF"/>
-        </w:rPr>
-        <w:t>_</w:t>
-      </w:r>
+        <w:t>+++=</w:t>
+      </w:r>
+      <w:proofErr w:type="spellStart"/>
       <w:r>
         <w:rPr>
           <w:rStyle w:val="numberorder"/>
@@ -461,117 +437,11 @@
           <w:shd w:val="clear" w:color="auto" w:fill="FFFFFF"/>
           <w:lang w:val="en-US"/>
         </w:rPr>
-        <w:t>fc</w:t>
+        <w:t>id</w:t>
       </w:r>
       <w:r>
         <w:rPr>
           <w:rStyle w:val="numberorder"/>
-          <w:rFonts w:ascii="Times New Roman" w:hAnsi="Times New Roman" w:cs="Times New Roman"/>
-          <w:color w:val="212529"/>
-          <w:sz w:val="27"/>
-          <w:szCs w:val="27"/>
-          <w:u w:val="single"/>
-          <w:bdr w:val="none" w:sz="0" w:space="0" w:color="auto" w:frame="1"/>
-          <w:shd w:val="clear" w:color="auto" w:fill="FFFFFF"/>
-        </w:rPr>
-        <w:t>+++</w:t>
-      </w:r>
-      <w:r>
-        <w:rPr>
-          <w:rStyle w:val="dateorder"/>
-          <w:rFonts w:ascii="Times New Roman" w:hAnsi="Times New Roman" w:cs="Times New Roman"/>
-          <w:color w:val="212529"/>
-          <w:sz w:val="20"/>
-          <w:szCs w:val="27"/>
-          <w:bdr w:val="none" w:sz="0" w:space="0" w:color="auto" w:frame="1"/>
-          <w:shd w:val="clear" w:color="auto" w:fill="FFFFFF"/>
-        </w:rPr>
-        <w:t>___</w:t>
-      </w:r>
-      <w:r>
-        <w:rPr>
-          <w:rFonts w:ascii="Times New Roman" w:hAnsi="Times New Roman" w:cs="Times New Roman"/>
-          <w:color w:val="212529"/>
-          <w:sz w:val="27"/>
-          <w:szCs w:val="27"/>
-          <w:bdr w:val="none" w:sz="0" w:space="0" w:color="auto" w:frame="1"/>
-          <w:shd w:val="clear" w:color="auto" w:fill="FFFFFF"/>
-        </w:rPr>
-        <w:t xml:space="preserve">                                                               </w:t>
-      </w:r>
-      <w:r>
-        <w:rPr>
-          <w:rFonts w:ascii="Times New Roman" w:hAnsi="Times New Roman" w:cs="Times New Roman"/>
-          <w:color w:val="212529"/>
-          <w:sz w:val="27"/>
-          <w:szCs w:val="27"/>
-          <w:bdr w:val="none" w:sz="0" w:space="0" w:color="auto" w:frame="1"/>
-          <w:shd w:val="clear" w:color="auto" w:fill="FFFFFF"/>
-        </w:rPr>
-        <w:t>Дата</w:t>
-      </w:r>
-      <w:r>
-        <w:rPr>
-          <w:rFonts w:ascii="Times New Roman" w:hAnsi="Times New Roman" w:cs="Times New Roman"/>
-          <w:color w:val="212529"/>
-          <w:sz w:val="27"/>
-          <w:szCs w:val="27"/>
-          <w:bdr w:val="none" w:sz="0" w:space="0" w:color="auto" w:frame="1"/>
-          <w:shd w:val="clear" w:color="auto" w:fill="FFFFFF"/>
-        </w:rPr>
-        <w:t xml:space="preserve"> </w:t>
-      </w:r>
-      <w:r>
-        <w:rPr>
-          <w:rFonts w:ascii="Times New Roman" w:hAnsi="Times New Roman" w:cs="Times New Roman"/>
-          <w:color w:val="212529"/>
-          <w:sz w:val="27"/>
-          <w:szCs w:val="27"/>
-          <w:bdr w:val="none" w:sz="0" w:space="0" w:color="auto" w:frame="1"/>
-          <w:shd w:val="clear" w:color="auto" w:fill="FFFFFF"/>
-        </w:rPr>
-        <w:t>доставки</w:t>
-      </w:r>
-      <w:r>
-        <w:rPr>
-          <w:rFonts w:ascii="Times New Roman" w:hAnsi="Times New Roman" w:cs="Times New Roman"/>
-          <w:color w:val="212529"/>
-          <w:sz w:val="27"/>
-          <w:szCs w:val="27"/>
-          <w:bdr w:val="none" w:sz="0" w:space="0" w:color="auto" w:frame="1"/>
-          <w:shd w:val="clear" w:color="auto" w:fill="FFFFFF"/>
-          <w:lang w:val="en-US"/>
-        </w:rPr>
-        <w:t> </w:t>
-      </w:r>
-      <w:r>
-        <w:rPr>
-          <w:rStyle w:val="dateorder"/>
-          <w:rFonts w:ascii="Times New Roman" w:hAnsi="Times New Roman" w:cs="Times New Roman"/>
-          <w:color w:val="212529"/>
-          <w:sz w:val="20"/>
-          <w:szCs w:val="27"/>
-          <w:bdr w:val="none" w:sz="0" w:space="0" w:color="auto" w:frame="1"/>
-          <w:shd w:val="clear" w:color="auto" w:fill="FFFFFF"/>
-        </w:rPr>
-        <w:t>___</w:t>
-      </w:r>
-      <w:r>
-        <w:rPr>
-          <w:rStyle w:val="dateorder"/>
-          <w:rFonts w:ascii="Times New Roman" w:hAnsi="Times New Roman" w:cs="Times New Roman"/>
-          <w:color w:val="212529"/>
-          <w:sz w:val="27"/>
-          <w:szCs w:val="27"/>
-          <w:u w:val="single"/>
-          <w:bdr w:val="none" w:sz="0" w:space="0" w:color="auto" w:frame="1"/>
-          <w:shd w:val="clear" w:color="auto" w:fill="FFFFFF"/>
-        </w:rPr>
-        <w:t>+++=</w:t>
-      </w:r>
-      <w:r>
-        <w:rPr>
-          <w:rStyle w:val="dateorder"/>
           <w:rFonts w:ascii="Times New Roman" w:hAnsi="Times New Roman" w:cs="Times New Roman"/>
           <w:color w:val="212529"/>
           <w:sz w:val="27"/>
@@ -581,24 +451,11 @@
           <w:shd w:val="clear" w:color="auto" w:fill="FFFFFF"/>
           <w:lang w:val="en-US"/>
         </w:rPr>
-        <w:t>date</w:t>
-      </w:r>
-      <w:r>
-        <w:rPr>
-          <w:rStyle w:val="dateorder"/>
-          <w:rFonts w:ascii="Times New Roman" w:hAnsi="Times New Roman" w:cs="Times New Roman"/>
-          <w:color w:val="212529"/>
-          <w:sz w:val="27"/>
-          <w:szCs w:val="27"/>
-          <w:u w:val="single"/>
-          <w:bdr w:val="none" w:sz="0" w:space="0" w:color="auto" w:frame="1"/>
-          <w:shd w:val="clear" w:color="auto" w:fill="FFFFFF"/>
-        </w:rPr>
         <w:t>_</w:t>
       </w:r>
       <w:r>
         <w:rPr>
-          <w:rStyle w:val="dateorder"/>
+          <w:rStyle w:val="numberorder"/>
           <w:rFonts w:ascii="Times New Roman" w:hAnsi="Times New Roman" w:cs="Times New Roman"/>
           <w:color w:val="212529"/>
           <w:sz w:val="27"/>
@@ -608,11 +465,12 @@
           <w:shd w:val="clear" w:color="auto" w:fill="FFFFFF"/>
           <w:lang w:val="en-US"/>
         </w:rPr>
-        <w:t>order</w:t>
-      </w:r>
-      <w:r>
-        <w:rPr>
-          <w:rStyle w:val="dateorder"/>
+        <w:t>fc</w:t>
+      </w:r>
+      <w:proofErr w:type="spellEnd"/>
+      <w:r>
+        <w:rPr>
+          <w:rStyle w:val="numberorder"/>
           <w:rFonts w:ascii="Times New Roman" w:hAnsi="Times New Roman" w:cs="Times New Roman"/>
           <w:color w:val="212529"/>
           <w:sz w:val="27"/>
@@ -620,8 +478,93 @@
           <w:u w:val="single"/>
           <w:bdr w:val="none" w:sz="0" w:space="0" w:color="auto" w:frame="1"/>
           <w:shd w:val="clear" w:color="auto" w:fill="FFFFFF"/>
-        </w:rPr>
-        <w:t>++</w:t>
+          <w:lang w:val="en-US"/>
+        </w:rPr>
+        <w:t>+++</w:t>
+      </w:r>
+      <w:r>
+        <w:rPr>
+          <w:rStyle w:val="dateorder"/>
+          <w:rFonts w:ascii="Times New Roman" w:hAnsi="Times New Roman" w:cs="Times New Roman"/>
+          <w:color w:val="212529"/>
+          <w:sz w:val="20"/>
+          <w:szCs w:val="27"/>
+          <w:bdr w:val="none" w:sz="0" w:space="0" w:color="auto" w:frame="1"/>
+          <w:shd w:val="clear" w:color="auto" w:fill="FFFFFF"/>
+          <w:lang w:val="en-US"/>
+        </w:rPr>
+        <w:t>___</w:t>
+      </w:r>
+      <w:r>
+        <w:rPr>
+          <w:rFonts w:ascii="Times New Roman" w:hAnsi="Times New Roman" w:cs="Times New Roman"/>
+          <w:color w:val="212529"/>
+          <w:sz w:val="27"/>
+          <w:szCs w:val="27"/>
+          <w:bdr w:val="none" w:sz="0" w:space="0" w:color="auto" w:frame="1"/>
+          <w:shd w:val="clear" w:color="auto" w:fill="FFFFFF"/>
+          <w:lang w:val="en-US"/>
+        </w:rPr>
+        <w:t xml:space="preserve">                                                               </w:t>
+      </w:r>
+      <w:r>
+        <w:rPr>
+          <w:rFonts w:ascii="Times New Roman" w:hAnsi="Times New Roman" w:cs="Times New Roman"/>
+          <w:color w:val="212529"/>
+          <w:sz w:val="27"/>
+          <w:szCs w:val="27"/>
+          <w:bdr w:val="none" w:sz="0" w:space="0" w:color="auto" w:frame="1"/>
+          <w:shd w:val="clear" w:color="auto" w:fill="FFFFFF"/>
+        </w:rPr>
+        <w:t>Дата</w:t>
+      </w:r>
+      <w:r>
+        <w:rPr>
+          <w:rFonts w:ascii="Times New Roman" w:hAnsi="Times New Roman" w:cs="Times New Roman"/>
+          <w:color w:val="212529"/>
+          <w:sz w:val="27"/>
+          <w:szCs w:val="27"/>
+          <w:bdr w:val="none" w:sz="0" w:space="0" w:color="auto" w:frame="1"/>
+          <w:shd w:val="clear" w:color="auto" w:fill="FFFFFF"/>
+          <w:lang w:val="en-US"/>
+        </w:rPr>
+        <w:t xml:space="preserve"> </w:t>
+      </w:r>
+      <w:r>
+        <w:rPr>
+          <w:rFonts w:ascii="Times New Roman" w:hAnsi="Times New Roman" w:cs="Times New Roman"/>
+          <w:color w:val="212529"/>
+          <w:sz w:val="27"/>
+          <w:szCs w:val="27"/>
+          <w:bdr w:val="none" w:sz="0" w:space="0" w:color="auto" w:frame="1"/>
+          <w:shd w:val="clear" w:color="auto" w:fill="FFFFFF"/>
+        </w:rPr>
+        <w:t>доставки</w:t>
+      </w:r>
+      <w:r>
+        <w:rPr>
+          <w:rFonts w:ascii="Times New Roman" w:hAnsi="Times New Roman" w:cs="Times New Roman"/>
+          <w:color w:val="212529"/>
+          <w:sz w:val="27"/>
+          <w:szCs w:val="27"/>
+          <w:bdr w:val="none" w:sz="0" w:space="0" w:color="auto" w:frame="1"/>
+          <w:shd w:val="clear" w:color="auto" w:fill="FFFFFF"/>
+          <w:lang w:val="en-US"/>
+        </w:rPr>
+        <w:t> </w:t>
+      </w:r>
+      <w:r>
+        <w:rPr>
+          <w:rStyle w:val="dateorder"/>
+          <w:rFonts w:ascii="Times New Roman" w:hAnsi="Times New Roman" w:cs="Times New Roman"/>
+          <w:color w:val="212529"/>
+          <w:sz w:val="20"/>
+          <w:szCs w:val="27"/>
+          <w:bdr w:val="none" w:sz="0" w:space="0" w:color="auto" w:frame="1"/>
+          <w:shd w:val="clear" w:color="auto" w:fill="FFFFFF"/>
+          <w:lang w:val="en-US"/>
+        </w:rPr>
+        <w:t>___</w:t>
       </w:r>
       <w:r>
         <w:rPr>
@@ -633,18 +576,92 @@
           <w:u w:val="single"/>
           <w:bdr w:val="none" w:sz="0" w:space="0" w:color="auto" w:frame="1"/>
           <w:shd w:val="clear" w:color="auto" w:fill="FFFFFF"/>
-        </w:rPr>
-        <w:t>+</w:t>
-      </w:r>
+          <w:lang w:val="en-US"/>
+        </w:rPr>
+        <w:t>+++=</w:t>
+      </w:r>
+      <w:proofErr w:type="spellStart"/>
       <w:r>
         <w:rPr>
           <w:rStyle w:val="dateorder"/>
           <w:rFonts w:ascii="Times New Roman" w:hAnsi="Times New Roman" w:cs="Times New Roman"/>
           <w:color w:val="212529"/>
-          <w:sz w:val="20"/>
-          <w:szCs w:val="27"/>
+          <w:sz w:val="27"/>
+          <w:szCs w:val="27"/>
+          <w:u w:val="single"/>
           <w:bdr w:val="none" w:sz="0" w:space="0" w:color="auto" w:frame="1"/>
           <w:shd w:val="clear" w:color="auto" w:fill="FFFFFF"/>
+          <w:lang w:val="en-US"/>
+        </w:rPr>
+        <w:t>date</w:t>
+      </w:r>
+      <w:r>
+        <w:rPr>
+          <w:rStyle w:val="dateorder"/>
+          <w:rFonts w:ascii="Times New Roman" w:hAnsi="Times New Roman" w:cs="Times New Roman"/>
+          <w:color w:val="212529"/>
+          <w:sz w:val="27"/>
+          <w:szCs w:val="27"/>
+          <w:u w:val="single"/>
+          <w:bdr w:val="none" w:sz="0" w:space="0" w:color="auto" w:frame="1"/>
+          <w:shd w:val="clear" w:color="auto" w:fill="FFFFFF"/>
+          <w:lang w:val="en-US"/>
+        </w:rPr>
+        <w:t>_</w:t>
+      </w:r>
+      <w:r>
+        <w:rPr>
+          <w:rStyle w:val="dateorder"/>
+          <w:rFonts w:ascii="Times New Roman" w:hAnsi="Times New Roman" w:cs="Times New Roman"/>
+          <w:color w:val="212529"/>
+          <w:sz w:val="27"/>
+          <w:szCs w:val="27"/>
+          <w:u w:val="single"/>
+          <w:bdr w:val="none" w:sz="0" w:space="0" w:color="auto" w:frame="1"/>
+          <w:shd w:val="clear" w:color="auto" w:fill="FFFFFF"/>
+          <w:lang w:val="en-US"/>
+        </w:rPr>
+        <w:t>order</w:t>
+      </w:r>
+      <w:proofErr w:type="spellEnd"/>
+      <w:r>
+        <w:rPr>
+          <w:rStyle w:val="dateorder"/>
+          <w:rFonts w:ascii="Times New Roman" w:hAnsi="Times New Roman" w:cs="Times New Roman"/>
+          <w:color w:val="212529"/>
+          <w:sz w:val="27"/>
+          <w:szCs w:val="27"/>
+          <w:u w:val="single"/>
+          <w:bdr w:val="none" w:sz="0" w:space="0" w:color="auto" w:frame="1"/>
+          <w:shd w:val="clear" w:color="auto" w:fill="FFFFFF"/>
+          <w:lang w:val="en-US"/>
+        </w:rPr>
+        <w:t>++</w:t>
+      </w:r>
+      <w:r>
+        <w:rPr>
+          <w:rStyle w:val="dateorder"/>
+          <w:rFonts w:ascii="Times New Roman" w:hAnsi="Times New Roman" w:cs="Times New Roman"/>
+          <w:color w:val="212529"/>
+          <w:sz w:val="27"/>
+          <w:szCs w:val="27"/>
+          <w:u w:val="single"/>
+          <w:bdr w:val="none" w:sz="0" w:space="0" w:color="auto" w:frame="1"/>
+          <w:shd w:val="clear" w:color="auto" w:fill="FFFFFF"/>
+          <w:lang w:val="en-US"/>
+        </w:rPr>
+        <w:t>+</w:t>
+      </w:r>
+      <w:r>
+        <w:rPr>
+          <w:rStyle w:val="dateorder"/>
+          <w:rFonts w:ascii="Times New Roman" w:hAnsi="Times New Roman" w:cs="Times New Roman"/>
+          <w:color w:val="212529"/>
+          <w:sz w:val="20"/>
+          <w:szCs w:val="27"/>
+          <w:bdr w:val="none" w:sz="0" w:space="0" w:color="auto" w:frame="1"/>
+          <w:shd w:val="clear" w:color="auto" w:fill="FFFFFF"/>
+          <w:lang w:val="en-US"/>
         </w:rPr>
         <w:t>___</w:t>
       </w:r>
@@ -661,6 +678,7 @@
           <w:u w:val="single"/>
           <w:bdr w:val="none" w:sz="0" w:space="0" w:color="auto" w:frame="1"/>
           <w:shd w:val="clear" w:color="auto" w:fill="FFFFFF"/>
+          <w:lang w:val="en-US"/>
         </w:rPr>
       </w:pPr>
     </w:p>
@@ -2129,7 +2147,6 @@
     </w:p>
     <w:p>
       <w:pPr>
-        <w:jc w:val="center"/>
         <w:rPr>
           <w:rFonts w:ascii="RobotoLight" w:hAnsi="RobotoLight"/>
           <w:color w:val="212529"/>
@@ -2146,7 +2163,19 @@
           <w:szCs w:val="27"/>
           <w:shd w:val="clear" w:color="auto" w:fill="FFFFFF"/>
         </w:rPr>
-        <w:t>Данная мебель соответствует ГОСТу 16371-93 и госту 19917-93, имеет гигиенический сертификат, сертификат соответствия, признана годной к эксплуатации.</w:t>
+        <w:t>Данная мебель соответствует ГОСТу 16371-93 и госту 19917-93, имеет гигиенический сертификат, сертиф</w:t>
+      </w:r>
+      <w:bookmarkStart w:id="0" w:name="_GoBack"/>
+      <w:bookmarkEnd w:id="0"/>
+      <w:r>
+        <w:rPr>
+          <w:rFonts w:ascii="RobotoLight" w:hAnsi="RobotoLight"/>
+          <w:color w:val="212529"/>
+          <w:sz w:val="27"/>
+          <w:szCs w:val="27"/>
+          <w:shd w:val="clear" w:color="auto" w:fill="FFFFFF"/>
+        </w:rPr>
+        <w:t>икат соответствия, признана годной к эксплуатации.</w:t>
       </w:r>
     </w:p>
     <w:p>

</xml_diff>